<commit_message>
Aterações no dicionario de dados
</commit_message>
<xml_diff>
--- a/Banco de Dados/Dicionario_de_dados.docx
+++ b/Banco de Dados/Dicionario_de_dados.docx
@@ -238,34 +238,7 @@
           </w:tcPr>
           <w:p>
             <w:r>
-              <w:t xml:space="preserve">A identificação </w:t>
-            </w:r>
-            <w:r>
-              <w:t>da</w:t>
-            </w:r>
-            <w:r>
-              <w:t xml:space="preserve"> </w:t>
-            </w:r>
-            <w:r>
-              <w:t>empresa</w:t>
-            </w:r>
-            <w:r>
-              <w:t xml:space="preserve"> deverá </w:t>
-            </w:r>
-            <w:r>
-              <w:t xml:space="preserve">ser um cadastro único e </w:t>
-            </w:r>
-            <w:r>
-              <w:t>armazenar</w:t>
-            </w:r>
-            <w:r>
-              <w:t>á</w:t>
-            </w:r>
-            <w:r>
-              <w:t xml:space="preserve"> todos os</w:t>
-            </w:r>
-            <w:r>
-              <w:t xml:space="preserve"> seus registros e será utilizado para identificá-la.</w:t>
+              <w:t>A identificação da empresa deverá ser um cadastro único e armazenará todos os seus registros e será utilizado para identificá-la.</w:t>
             </w:r>
           </w:p>
         </w:tc>
@@ -959,6 +932,174 @@
           <w:p>
             <w:r>
               <w:t>A empresa deverá criar uma senha única para que ela e seus colaboradores possam acessar a Dashboard no website.</w:t>
+            </w:r>
+          </w:p>
+        </w:tc>
+      </w:tr>
+      <w:tr>
+        <w:trPr>
+          <w:trHeight w:val="327"/>
+        </w:trPr>
+        <w:tc>
+          <w:tcPr>
+            <w:tcW w:w="2648" w:type="dxa"/>
+            <w:shd w:val="clear" w:color="auto" w:fill="E2EFD9" w:themeFill="accent6" w:themeFillTint="33"/>
+          </w:tcPr>
+          <w:p>
+            <w:r>
+              <w:t>Telefone da Empresa</w:t>
+            </w:r>
+          </w:p>
+        </w:tc>
+        <w:tc>
+          <w:tcPr>
+            <w:tcW w:w="1708" w:type="dxa"/>
+            <w:shd w:val="clear" w:color="auto" w:fill="E2EFD9" w:themeFill="accent6" w:themeFillTint="33"/>
+          </w:tcPr>
+          <w:p>
+            <w:r>
+              <w:t>Telefone1</w:t>
+            </w:r>
+          </w:p>
+        </w:tc>
+        <w:tc>
+          <w:tcPr>
+            <w:tcW w:w="1451" w:type="dxa"/>
+            <w:shd w:val="clear" w:color="auto" w:fill="E2EFD9" w:themeFill="accent6" w:themeFillTint="33"/>
+          </w:tcPr>
+          <w:p>
+            <w:r>
+              <w:t>Numérico</w:t>
+            </w:r>
+          </w:p>
+        </w:tc>
+        <w:tc>
+          <w:tcPr>
+            <w:tcW w:w="1095" w:type="dxa"/>
+            <w:shd w:val="clear" w:color="auto" w:fill="E2EFD9" w:themeFill="accent6" w:themeFillTint="33"/>
+          </w:tcPr>
+          <w:p>
+            <w:pPr>
+              <w:jc w:val="center"/>
+            </w:pPr>
+            <w:r>
+              <w:t>11</w:t>
+            </w:r>
+          </w:p>
+        </w:tc>
+        <w:tc>
+          <w:tcPr>
+            <w:tcW w:w="1624" w:type="dxa"/>
+            <w:shd w:val="clear" w:color="auto" w:fill="E2EFD9" w:themeFill="accent6" w:themeFillTint="33"/>
+          </w:tcPr>
+          <w:p>
+            <w:r>
+              <w:t>Preenchimento obrigatório</w:t>
+            </w:r>
+          </w:p>
+        </w:tc>
+        <w:tc>
+          <w:tcPr>
+            <w:tcW w:w="2809" w:type="dxa"/>
+            <w:shd w:val="clear" w:color="auto" w:fill="E2EFD9" w:themeFill="accent6" w:themeFillTint="33"/>
+          </w:tcPr>
+          <w:p>
+            <w:r>
+              <w:t xml:space="preserve">A empresa deverá cadastrar um número telefônico, caso ocorra alguma incidência, podemos entrar em contato. </w:t>
+            </w:r>
+          </w:p>
+        </w:tc>
+      </w:tr>
+      <w:tr>
+        <w:trPr>
+          <w:trHeight w:val="327"/>
+        </w:trPr>
+        <w:tc>
+          <w:tcPr>
+            <w:tcW w:w="2648" w:type="dxa"/>
+            <w:shd w:val="clear" w:color="auto" w:fill="E2EFD9" w:themeFill="accent6" w:themeFillTint="33"/>
+          </w:tcPr>
+          <w:p>
+            <w:r>
+              <w:t>Telefone da Empresa</w:t>
+            </w:r>
+          </w:p>
+        </w:tc>
+        <w:tc>
+          <w:tcPr>
+            <w:tcW w:w="1708" w:type="dxa"/>
+            <w:shd w:val="clear" w:color="auto" w:fill="E2EFD9" w:themeFill="accent6" w:themeFillTint="33"/>
+          </w:tcPr>
+          <w:p>
+            <w:r>
+              <w:t>Telefone2</w:t>
+            </w:r>
+          </w:p>
+        </w:tc>
+        <w:tc>
+          <w:tcPr>
+            <w:tcW w:w="1451" w:type="dxa"/>
+            <w:shd w:val="clear" w:color="auto" w:fill="E2EFD9" w:themeFill="accent6" w:themeFillTint="33"/>
+          </w:tcPr>
+          <w:p>
+            <w:r>
+              <w:t>Numérico</w:t>
+            </w:r>
+          </w:p>
+        </w:tc>
+        <w:tc>
+          <w:tcPr>
+            <w:tcW w:w="1095" w:type="dxa"/>
+            <w:shd w:val="clear" w:color="auto" w:fill="E2EFD9" w:themeFill="accent6" w:themeFillTint="33"/>
+          </w:tcPr>
+          <w:p>
+            <w:pPr>
+              <w:jc w:val="center"/>
+            </w:pPr>
+            <w:r>
+              <w:t>11</w:t>
+            </w:r>
+          </w:p>
+        </w:tc>
+        <w:tc>
+          <w:tcPr>
+            <w:tcW w:w="1624" w:type="dxa"/>
+            <w:shd w:val="clear" w:color="auto" w:fill="E2EFD9" w:themeFill="accent6" w:themeFillTint="33"/>
+          </w:tcPr>
+          <w:p>
+            <w:r>
+              <w:t xml:space="preserve">Preenchimento </w:t>
+            </w:r>
+          </w:p>
+          <w:p>
+            <w:r>
+              <w:t>Opcional</w:t>
+            </w:r>
+          </w:p>
+        </w:tc>
+        <w:tc>
+          <w:tcPr>
+            <w:tcW w:w="2809" w:type="dxa"/>
+            <w:shd w:val="clear" w:color="auto" w:fill="E2EFD9" w:themeFill="accent6" w:themeFillTint="33"/>
+          </w:tcPr>
+          <w:p>
+            <w:r>
+              <w:t xml:space="preserve">A empresa </w:t>
+            </w:r>
+            <w:r>
+              <w:t xml:space="preserve">pode </w:t>
+            </w:r>
+            <w:r>
+              <w:t xml:space="preserve">cadastrar </w:t>
+            </w:r>
+            <w:r>
+              <w:t xml:space="preserve">outro </w:t>
+            </w:r>
+            <w:r>
+              <w:t xml:space="preserve">número telefônico, caso </w:t>
+            </w:r>
+            <w:r>
+              <w:t>ela tenha mais de um telefone.</w:t>
             </w:r>
           </w:p>
         </w:tc>
@@ -1009,31 +1150,6 @@
     <w:p>
       <w:pPr>
         <w:jc w:val="center"/>
-      </w:pPr>
-    </w:p>
-    <w:p>
-      <w:pPr>
-        <w:jc w:val="center"/>
-      </w:pPr>
-    </w:p>
-    <w:p>
-      <w:pPr>
-        <w:jc w:val="center"/>
-      </w:pPr>
-    </w:p>
-    <w:p>
-      <w:pPr>
-        <w:jc w:val="center"/>
-      </w:pPr>
-    </w:p>
-    <w:p>
-      <w:pPr>
-        <w:jc w:val="center"/>
-      </w:pPr>
-    </w:p>
-    <w:p>
-      <w:pPr>
-        <w:jc w:val="center"/>
         <w:rPr>
           <w:sz w:val="32"/>
           <w:szCs w:val="32"/>
@@ -1051,23 +1167,13 @@
     <w:p>
       <w:pPr>
         <w:jc w:val="center"/>
+        <w:rPr>
+          <w:sz w:val="32"/>
+          <w:szCs w:val="32"/>
+        </w:rPr>
       </w:pPr>
     </w:p>
-    <w:p>
-      <w:pPr>
-        <w:jc w:val="center"/>
-      </w:pPr>
-    </w:p>
-    <w:p>
-      <w:pPr>
-        <w:jc w:val="center"/>
-      </w:pPr>
-    </w:p>
-    <w:p>
-      <w:pPr>
-        <w:jc w:val="center"/>
-      </w:pPr>
-    </w:p>
+    <w:p/>
     <w:tbl>
       <w:tblPr>
         <w:tblStyle w:val="Tabelacomgrade"/>
@@ -1223,13 +1329,7 @@
           </w:tcPr>
           <w:p>
             <w:r>
-              <w:t>Número único para que a empresa possa fazer a identificação do motorista</w:t>
-            </w:r>
-            <w:r>
-              <w:t>.</w:t>
-            </w:r>
-            <w:r>
-              <w:t xml:space="preserve"> </w:t>
+              <w:t xml:space="preserve">Número único para que a empresa possa fazer a identificação do motorista. </w:t>
             </w:r>
           </w:p>
         </w:tc>
@@ -1313,10 +1413,7 @@
           </w:tcPr>
           <w:p>
             <w:r>
-              <w:t>Nome do motorista para o mesmo poder ser identificado</w:t>
-            </w:r>
-            <w:r>
-              <w:t>.</w:t>
+              <w:t>Nome do motorista para o mesmo poder ser identificado.</w:t>
             </w:r>
           </w:p>
         </w:tc>
@@ -1330,9 +1427,10 @@
             <w:tcW w:w="2535" w:type="dxa"/>
             <w:shd w:val="clear" w:color="auto" w:fill="E2EFD9" w:themeFill="accent6" w:themeFillTint="33"/>
           </w:tcPr>
-          <w:p>
-            <w:r>
-              <w:t xml:space="preserve">Chave estrangeira referenciando a tabela Empresa </w:t>
+          <w:p/>
+          <w:p>
+            <w:r>
+              <w:t>Telefone do Motorista</w:t>
             </w:r>
           </w:p>
         </w:tc>
@@ -1352,7 +1450,7 @@
             </w:pPr>
             <w:proofErr w:type="spellStart"/>
             <w:r>
-              <w:t>fkEmpresa</w:t>
+              <w:t>telefoneMotorista</w:t>
             </w:r>
             <w:proofErr w:type="spellEnd"/>
           </w:p>
@@ -1372,7 +1470,7 @@
               <w:jc w:val="center"/>
             </w:pPr>
             <w:r>
-              <w:t>Número inteiro</w:t>
+              <w:t>Numérico</w:t>
             </w:r>
           </w:p>
         </w:tc>
@@ -1383,12 +1481,12 @@
           </w:tcPr>
           <w:p>
             <w:r>
-              <w:t xml:space="preserve">   </w:t>
-            </w:r>
-          </w:p>
-          <w:p>
-            <w:r>
-              <w:t xml:space="preserve">              4</w:t>
+              <w:t xml:space="preserve">            </w:t>
+            </w:r>
+          </w:p>
+          <w:p>
+            <w:r>
+              <w:t xml:space="preserve">            11</w:t>
             </w:r>
           </w:p>
         </w:tc>
@@ -1399,16 +1497,7 @@
           </w:tcPr>
           <w:p>
             <w:r>
-              <w:t xml:space="preserve">Chave estrangeira que </w:t>
-            </w:r>
-            <w:r>
-              <w:t>faz referência</w:t>
-            </w:r>
-            <w:r>
-              <w:t xml:space="preserve"> a tabela da Empresa</w:t>
-            </w:r>
-            <w:r>
-              <w:t>.</w:t>
+              <w:t>Em caso de algum incidente, podemos entrar em contato.</w:t>
             </w:r>
           </w:p>
         </w:tc>
@@ -1424,6 +1513,89 @@
           </w:tcPr>
           <w:p>
             <w:r>
+              <w:t xml:space="preserve">Chave estrangeira referenciando a tabela Empresa </w:t>
+            </w:r>
+          </w:p>
+        </w:tc>
+        <w:tc>
+          <w:tcPr>
+            <w:tcW w:w="2037" w:type="dxa"/>
+            <w:shd w:val="clear" w:color="auto" w:fill="E2EFD9" w:themeFill="accent6" w:themeFillTint="33"/>
+          </w:tcPr>
+          <w:p>
+            <w:pPr>
+              <w:jc w:val="center"/>
+            </w:pPr>
+          </w:p>
+          <w:p>
+            <w:pPr>
+              <w:jc w:val="center"/>
+            </w:pPr>
+            <w:proofErr w:type="spellStart"/>
+            <w:r>
+              <w:t>fkEmpresa</w:t>
+            </w:r>
+            <w:proofErr w:type="spellEnd"/>
+          </w:p>
+        </w:tc>
+        <w:tc>
+          <w:tcPr>
+            <w:tcW w:w="2037" w:type="dxa"/>
+            <w:shd w:val="clear" w:color="auto" w:fill="E2EFD9" w:themeFill="accent6" w:themeFillTint="33"/>
+          </w:tcPr>
+          <w:p>
+            <w:pPr>
+              <w:jc w:val="center"/>
+            </w:pPr>
+          </w:p>
+          <w:p>
+            <w:pPr>
+              <w:jc w:val="center"/>
+            </w:pPr>
+            <w:r>
+              <w:t>Número inteiro</w:t>
+            </w:r>
+          </w:p>
+        </w:tc>
+        <w:tc>
+          <w:tcPr>
+            <w:tcW w:w="2037" w:type="dxa"/>
+            <w:shd w:val="clear" w:color="auto" w:fill="E2EFD9" w:themeFill="accent6" w:themeFillTint="33"/>
+          </w:tcPr>
+          <w:p>
+            <w:r>
+              <w:t xml:space="preserve">   </w:t>
+            </w:r>
+          </w:p>
+          <w:p>
+            <w:r>
+              <w:t xml:space="preserve">              4</w:t>
+            </w:r>
+          </w:p>
+        </w:tc>
+        <w:tc>
+          <w:tcPr>
+            <w:tcW w:w="2831" w:type="dxa"/>
+            <w:shd w:val="clear" w:color="auto" w:fill="E2EFD9" w:themeFill="accent6" w:themeFillTint="33"/>
+          </w:tcPr>
+          <w:p>
+            <w:r>
+              <w:t>Chave estrangeira que faz referência a tabela da Empresa.</w:t>
+            </w:r>
+          </w:p>
+        </w:tc>
+      </w:tr>
+      <w:tr>
+        <w:trPr>
+          <w:trHeight w:val="676"/>
+        </w:trPr>
+        <w:tc>
+          <w:tcPr>
+            <w:tcW w:w="2535" w:type="dxa"/>
+            <w:shd w:val="clear" w:color="auto" w:fill="E2EFD9" w:themeFill="accent6" w:themeFillTint="33"/>
+          </w:tcPr>
+          <w:p>
+            <w:r>
               <w:t>Chave estrangeira referenciando a tabela Veículo</w:t>
             </w:r>
           </w:p>
@@ -1487,23 +1659,11 @@
           </w:tcPr>
           <w:p>
             <w:r>
-              <w:t xml:space="preserve">Chave estrangeira que </w:t>
-            </w:r>
-            <w:r>
-              <w:t>faz referência</w:t>
-            </w:r>
-            <w:r>
-              <w:t xml:space="preserve"> a tabela </w:t>
+              <w:t xml:space="preserve">Chave estrangeira que faz referência a tabela </w:t>
             </w:r>
             <w:proofErr w:type="gramStart"/>
             <w:r>
-              <w:t xml:space="preserve">de  </w:t>
-            </w:r>
-            <w:r>
-              <w:t>v</w:t>
-            </w:r>
-            <w:r>
-              <w:t>eículos</w:t>
+              <w:t>de  veículos</w:t>
             </w:r>
             <w:proofErr w:type="gramEnd"/>
           </w:p>
@@ -2673,13 +2833,7 @@
           </w:tcPr>
           <w:p>
             <w:r>
-              <w:t xml:space="preserve">Informações de </w:t>
-            </w:r>
-            <w:r>
-              <w:t>umidade</w:t>
-            </w:r>
-            <w:r>
-              <w:t xml:space="preserve"> obtidas pelo sensor DHT11.</w:t>
+              <w:t>Informações de umidade obtidas pelo sensor DHT11.</w:t>
             </w:r>
           </w:p>
         </w:tc>

</xml_diff>

<commit_message>
atualizar a pasta do banco
</commit_message>
<xml_diff>
--- a/Banco de Dados/Dicionario_de_dados.docx
+++ b/Banco de Dados/Dicionario_de_dados.docx
@@ -4715,12 +4715,12 @@
         <w:tblLook w:val="04A0" w:firstRow="1" w:lastRow="0" w:firstColumn="1" w:lastColumn="0" w:noHBand="0" w:noVBand="1"/>
       </w:tblPr>
       <w:tblGrid>
-        <w:gridCol w:w="2170"/>
+        <w:gridCol w:w="2162"/>
         <w:gridCol w:w="1996"/>
         <w:gridCol w:w="1144"/>
-        <w:gridCol w:w="1160"/>
+        <w:gridCol w:w="1159"/>
         <w:gridCol w:w="1654"/>
-        <w:gridCol w:w="2366"/>
+        <w:gridCol w:w="2375"/>
       </w:tblGrid>
       <w:tr>
         <w:tc>
@@ -4877,14 +4877,12 @@
                 <w:rFonts w:ascii="Exo 2" w:hAnsi="Exo 2" w:cs="Arial"/>
               </w:rPr>
             </w:pPr>
-            <w:proofErr w:type="spellStart"/>
             <w:r>
               <w:rPr>
                 <w:rFonts w:ascii="Exo 2" w:hAnsi="Exo 2" w:cs="Arial"/>
               </w:rPr>
               <w:t>idViagem</w:t>
             </w:r>
-            <w:proofErr w:type="spellEnd"/>
           </w:p>
         </w:tc>
         <w:tc>
@@ -4963,21 +4961,13 @@
               <w:rPr>
                 <w:rFonts w:ascii="Exo 2" w:hAnsi="Exo 2" w:cs="Arial"/>
               </w:rPr>
-              <w:t xml:space="preserve">o </w:t>
-            </w:r>
-            <w:proofErr w:type="spellStart"/>
-            <w:r>
-              <w:rPr>
-                <w:rFonts w:ascii="Exo 2" w:hAnsi="Exo 2" w:cs="Arial"/>
-              </w:rPr>
-              <w:t>idViagem</w:t>
-            </w:r>
-            <w:proofErr w:type="spellEnd"/>
-            <w:r>
-              <w:rPr>
-                <w:rFonts w:ascii="Exo 2" w:hAnsi="Exo 2" w:cs="Arial"/>
-              </w:rPr>
-              <w:t xml:space="preserve"> tem como propósito</w:t>
+              <w:t>o idViagem tem como propósito</w:t>
+            </w:r>
+            <w:r>
+              <w:rPr>
+                <w:rFonts w:ascii="Exo 2" w:hAnsi="Exo 2" w:cs="Arial"/>
+              </w:rPr>
+              <w:t xml:space="preserve"> identificar qual viagem se trata</w:t>
             </w:r>
           </w:p>
         </w:tc>
@@ -4999,13 +4989,129 @@
               <w:rPr>
                 <w:rFonts w:ascii="Exo 2" w:hAnsi="Exo 2" w:cs="Arial"/>
               </w:rPr>
-              <w:t xml:space="preserve">Chave estrangeira referenciando a tabela </w:t>
-            </w:r>
-            <w:r>
-              <w:rPr>
-                <w:rFonts w:ascii="Exo 2" w:hAnsi="Exo 2" w:cs="Arial"/>
-              </w:rPr>
-              <w:t>“</w:t>
+              <w:t>Verificador de ocorrência de viagem</w:t>
+            </w:r>
+          </w:p>
+        </w:tc>
+        <w:tc>
+          <w:tcPr>
+            <w:tcW w:w="1935" w:type="dxa"/>
+            <w:shd w:val="clear" w:color="auto" w:fill="E2EFD9" w:themeFill="accent6" w:themeFillTint="33"/>
+          </w:tcPr>
+          <w:p>
+            <w:pPr>
+              <w:jc w:val="center"/>
+              <w:rPr>
+                <w:rFonts w:ascii="Exo 2" w:hAnsi="Exo 2" w:cs="Arial"/>
+              </w:rPr>
+            </w:pPr>
+            <w:r>
+              <w:rPr>
+                <w:rFonts w:ascii="Exo 2" w:hAnsi="Exo 2" w:cs="Arial"/>
+              </w:rPr>
+              <w:t>statusViagem</w:t>
+            </w:r>
+          </w:p>
+        </w:tc>
+        <w:tc>
+          <w:tcPr>
+            <w:tcW w:w="1069" w:type="dxa"/>
+            <w:shd w:val="clear" w:color="auto" w:fill="E2EFD9" w:themeFill="accent6" w:themeFillTint="33"/>
+          </w:tcPr>
+          <w:p>
+            <w:pPr>
+              <w:jc w:val="center"/>
+              <w:rPr>
+                <w:rFonts w:ascii="Exo 2" w:hAnsi="Exo 2" w:cs="Arial"/>
+              </w:rPr>
+            </w:pPr>
+            <w:r>
+              <w:rPr>
+                <w:rFonts w:ascii="Exo 2" w:hAnsi="Exo 2" w:cs="Arial"/>
+              </w:rPr>
+              <w:t>Número inteiro</w:t>
+            </w:r>
+          </w:p>
+        </w:tc>
+        <w:tc>
+          <w:tcPr>
+            <w:tcW w:w="1166" w:type="dxa"/>
+            <w:shd w:val="clear" w:color="auto" w:fill="E2EFD9" w:themeFill="accent6" w:themeFillTint="33"/>
+          </w:tcPr>
+          <w:p>
+            <w:pPr>
+              <w:jc w:val="center"/>
+              <w:rPr>
+                <w:rFonts w:ascii="Exo 2" w:hAnsi="Exo 2" w:cs="Arial"/>
+              </w:rPr>
+            </w:pPr>
+            <w:r>
+              <w:rPr>
+                <w:rFonts w:ascii="Exo 2" w:hAnsi="Exo 2" w:cs="Arial"/>
+              </w:rPr>
+              <w:t>1</w:t>
+            </w:r>
+          </w:p>
+        </w:tc>
+        <w:tc>
+          <w:tcPr>
+            <w:tcW w:w="1591" w:type="dxa"/>
+            <w:shd w:val="clear" w:color="auto" w:fill="E2EFD9" w:themeFill="accent6" w:themeFillTint="33"/>
+          </w:tcPr>
+          <w:p>
+            <w:pPr>
+              <w:jc w:val="center"/>
+              <w:rPr>
+                <w:rFonts w:ascii="Exo 2" w:hAnsi="Exo 2" w:cs="Arial"/>
+              </w:rPr>
+            </w:pPr>
+            <w:r>
+              <w:rPr>
+                <w:rFonts w:ascii="Exo 2" w:hAnsi="Exo 2" w:cs="Arial"/>
+              </w:rPr>
+              <w:t>Preenchimento opcional</w:t>
+            </w:r>
+          </w:p>
+        </w:tc>
+        <w:tc>
+          <w:tcPr>
+            <w:tcW w:w="2488" w:type="dxa"/>
+            <w:shd w:val="clear" w:color="auto" w:fill="E2EFD9" w:themeFill="accent6" w:themeFillTint="33"/>
+          </w:tcPr>
+          <w:p>
+            <w:pPr>
+              <w:jc w:val="center"/>
+              <w:rPr>
+                <w:rFonts w:ascii="Exo 2" w:hAnsi="Exo 2" w:cs="Arial"/>
+              </w:rPr>
+            </w:pPr>
+            <w:r>
+              <w:rPr>
+                <w:rFonts w:ascii="Exo 2" w:hAnsi="Exo 2" w:cs="Arial"/>
+              </w:rPr>
+              <w:t>O statusViagem tem como finalidade indicar se uma viagem está acontecendo ou não</w:t>
+            </w:r>
+          </w:p>
+        </w:tc>
+      </w:tr>
+      <w:tr>
+        <w:tc>
+          <w:tcPr>
+            <w:tcW w:w="2241" w:type="dxa"/>
+            <w:shd w:val="clear" w:color="auto" w:fill="E2EFD9" w:themeFill="accent6" w:themeFillTint="33"/>
+          </w:tcPr>
+          <w:p>
+            <w:pPr>
+              <w:jc w:val="center"/>
+              <w:rPr>
+                <w:rFonts w:ascii="Exo 2" w:hAnsi="Exo 2" w:cs="Arial"/>
+              </w:rPr>
+            </w:pPr>
+            <w:r>
+              <w:rPr>
+                <w:rFonts w:ascii="Exo 2" w:hAnsi="Exo 2" w:cs="Arial"/>
+              </w:rPr>
+              <w:t>Chave estrangeira referenciando a tabela “</w:t>
             </w:r>
             <w:proofErr w:type="gramStart"/>
             <w:r>
@@ -5019,13 +5125,7 @@
               <w:rPr>
                 <w:rFonts w:ascii="Exo 2" w:hAnsi="Exo 2" w:cs="Arial"/>
               </w:rPr>
-              <w:t>”</w:t>
-            </w:r>
-            <w:r>
-              <w:rPr>
-                <w:rFonts w:ascii="Exo 2" w:hAnsi="Exo 2" w:cs="Arial"/>
-              </w:rPr>
-              <w:t>.</w:t>
+              <w:t>”.</w:t>
             </w:r>
           </w:p>
         </w:tc>
@@ -5185,19 +5285,8 @@
               <w:rPr>
                 <w:rFonts w:ascii="Exo 2" w:hAnsi="Exo 2" w:cs="Arial"/>
               </w:rPr>
-              <w:t xml:space="preserve">Chave estrangeira referenciando a tabela </w:t>
-            </w:r>
-            <w:r>
-              <w:rPr>
-                <w:rFonts w:ascii="Exo 2" w:hAnsi="Exo 2" w:cs="Arial"/>
-              </w:rPr>
-              <w:t>“motorista”</w:t>
-            </w:r>
-            <w:r>
-              <w:rPr>
-                <w:rFonts w:ascii="Exo 2" w:hAnsi="Exo 2" w:cs="Arial"/>
-              </w:rPr>
-              <w:t>.</w:t>
+              <w:lastRenderedPageBreak/>
+              <w:t>Chave estrangeira referenciando a tabela “motorista”.</w:t>
             </w:r>
           </w:p>
         </w:tc>
@@ -5313,19 +5402,7 @@
               <w:rPr>
                 <w:rFonts w:ascii="Exo 2" w:hAnsi="Exo 2" w:cs="Arial"/>
               </w:rPr>
-              <w:t xml:space="preserve">Chave estrangeira com a função de referenciar a tabela </w:t>
-            </w:r>
-            <w:r>
-              <w:rPr>
-                <w:rFonts w:ascii="Exo 2" w:hAnsi="Exo 2" w:cs="Arial"/>
-              </w:rPr>
-              <w:t>motorista</w:t>
-            </w:r>
-            <w:r>
-              <w:rPr>
-                <w:rFonts w:ascii="Exo 2" w:hAnsi="Exo 2" w:cs="Arial"/>
-              </w:rPr>
-              <w:t>.</w:t>
+              <w:t>Chave estrangeira com a função de referenciar a tabela motorista.</w:t>
             </w:r>
           </w:p>
         </w:tc>

</xml_diff>